<commit_message>
basic template for lol website complete
</commit_message>
<xml_diff>
--- a/leagueOfLegend/league of legend website.docx
+++ b/leagueOfLegend/league of legend website.docx
@@ -26,9 +26,6 @@
           <w:numId w:val="2"/>
         </w:numPr>
         <w:ind w:leftChars="0"/>
-        <w:rPr>
-          <w:rFonts w:hint="eastAsia"/>
-        </w:rPr>
       </w:pPr>
       <w:r>
         <w:t>S</w:t>
@@ -156,13 +153,12 @@
           <w:numId w:val="12"/>
         </w:numPr>
         <w:ind w:leftChars="0"/>
-        <w:rPr>
-          <w:rFonts w:hint="eastAsia"/>
-        </w:rPr>
       </w:pPr>
       <w:r>
         <w:t>Copyright</w:t>
       </w:r>
+      <w:bookmarkStart w:id="0" w:name="_GoBack"/>
+      <w:bookmarkEnd w:id="0"/>
     </w:p>
     <w:p>
       <w:pPr>
@@ -182,6 +178,9 @@
         </w:rPr>
         <w:t>omepage</w:t>
       </w:r>
+      <w:r>
+        <w:t xml:space="preserve"> – first three news title and pics</w:t>
+      </w:r>
     </w:p>
     <w:p>
       <w:pPr>
@@ -210,9 +209,6 @@
           <w:numId w:val="2"/>
         </w:numPr>
         <w:ind w:leftChars="0"/>
-        <w:rPr>
-          <w:rFonts w:hint="eastAsia"/>
-        </w:rPr>
       </w:pPr>
       <w:r>
         <w:t>News (from league of legend Ex. New patch, new skins, etc…..)</w:t>
@@ -226,9 +222,6 @@
           <w:numId w:val="2"/>
         </w:numPr>
         <w:ind w:leftChars="0"/>
-        <w:rPr>
-          <w:rFonts w:hint="eastAsia"/>
-        </w:rPr>
       </w:pPr>
       <w:r>
         <w:t>Events</w:t>
@@ -246,6 +239,17 @@
       <w:r>
         <w:t>Champion</w:t>
       </w:r>
+      <w:r>
+        <w:t xml:space="preserve"> – random champion </w:t>
+      </w:r>
+      <w:proofErr w:type="spellStart"/>
+      <w:r>
+        <w:t>stats</w:t>
+      </w:r>
+      <w:r>
+        <w:t>f</w:t>
+      </w:r>
+      <w:proofErr w:type="spellEnd"/>
     </w:p>
     <w:p>
       <w:pPr>
@@ -255,9 +259,6 @@
           <w:numId w:val="5"/>
         </w:numPr>
         <w:ind w:leftChars="0"/>
-        <w:rPr>
-          <w:rFonts w:hint="eastAsia"/>
-        </w:rPr>
       </w:pPr>
       <w:r>
         <w:rPr>
@@ -274,9 +275,6 @@
           <w:numId w:val="6"/>
         </w:numPr>
         <w:ind w:leftChars="0"/>
-        <w:rPr>
-          <w:rFonts w:hint="eastAsia"/>
-        </w:rPr>
       </w:pPr>
       <w:r>
         <w:t>A</w:t>
@@ -374,9 +372,6 @@
           <w:numId w:val="5"/>
         </w:numPr>
         <w:ind w:leftChars="0"/>
-        <w:rPr>
-          <w:rFonts w:hint="eastAsia"/>
-        </w:rPr>
       </w:pPr>
       <w:r>
         <w:rPr>
@@ -384,8 +379,6 @@
         </w:rPr>
         <w:t>Free to play</w:t>
       </w:r>
-      <w:bookmarkStart w:id="0" w:name="_GoBack"/>
-      <w:bookmarkEnd w:id="0"/>
     </w:p>
     <w:p>
       <w:pPr>
@@ -408,9 +401,6 @@
           <w:numId w:val="3"/>
         </w:numPr>
         <w:ind w:leftChars="0"/>
-        <w:rPr>
-          <w:rFonts w:hint="eastAsia"/>
-        </w:rPr>
       </w:pPr>
       <w:r>
         <w:rPr>
@@ -555,9 +545,6 @@
           <w:numId w:val="8"/>
         </w:numPr>
         <w:ind w:leftChars="0"/>
-        <w:rPr>
-          <w:rFonts w:hint="eastAsia"/>
-        </w:rPr>
       </w:pPr>
       <w:r>
         <w:t>Poll</w:t>
@@ -584,9 +571,6 @@
           <w:numId w:val="10"/>
         </w:numPr>
         <w:ind w:leftChars="0"/>
-        <w:rPr>
-          <w:rFonts w:hint="eastAsia"/>
-        </w:rPr>
       </w:pPr>
       <w:r>
         <w:rPr>
@@ -603,9 +587,6 @@
           <w:numId w:val="13"/>
         </w:numPr>
         <w:ind w:leftChars="0"/>
-        <w:rPr>
-          <w:rFonts w:hint="eastAsia"/>
-        </w:rPr>
       </w:pPr>
       <w:r>
         <w:t>D</w:t>
@@ -632,11 +613,6 @@
     </w:p>
     <w:p/>
     <w:p>
-      <w:pPr>
-        <w:rPr>
-          <w:rFonts w:hint="eastAsia"/>
-        </w:rPr>
-      </w:pPr>
       <w:r>
         <w:t>A</w:t>
       </w:r>

</xml_diff>

<commit_message>
switch format to class and switch the menu list for each webpage accordingly
</commit_message>
<xml_diff>
--- a/leagueOfLegend/league of legend website.docx
+++ b/leagueOfLegend/league of legend website.docx
@@ -157,8 +157,6 @@
       <w:r>
         <w:t>Copyright</w:t>
       </w:r>
-      <w:bookmarkStart w:id="0" w:name="_GoBack"/>
-      <w:bookmarkEnd w:id="0"/>
     </w:p>
     <w:p>
       <w:pPr>
@@ -240,16 +238,10 @@
         <w:t>Champion</w:t>
       </w:r>
       <w:r>
-        <w:t xml:space="preserve"> – random champion </w:t>
-      </w:r>
-      <w:proofErr w:type="spellStart"/>
-      <w:r>
-        <w:t>stats</w:t>
-      </w:r>
-      <w:r>
-        <w:t>f</w:t>
-      </w:r>
-      <w:proofErr w:type="spellEnd"/>
+        <w:t xml:space="preserve"> – random champion stats</w:t>
+      </w:r>
+      <w:bookmarkStart w:id="0" w:name="_GoBack"/>
+      <w:bookmarkEnd w:id="0"/>
     </w:p>
     <w:p>
       <w:pPr>

</xml_diff>